<commit_message>
Added schematic and later version of AI.docx
</commit_message>
<xml_diff>
--- a/ApproachIndicator.docx
+++ b/ApproachIndicator.docx
@@ -6,24 +6,1812 @@
       <w:pPr>
         <w:pStyle w:val="Heading1"/>
       </w:pPr>
+      <w:bookmarkStart w:id="0" w:name="_Toc84756695"/>
       <w:r>
         <w:t>Approach Indicator</w:t>
       </w:r>
       <w:r>
         <w:t xml:space="preserve"> Direction Sensing</w:t>
       </w:r>
-    </w:p>
+      <w:bookmarkEnd w:id="0"/>
+    </w:p>
+    <w:sdt>
+      <w:sdtPr>
+        <w:id w:val="735910565"/>
+        <w:docPartObj>
+          <w:docPartGallery w:val="Table of Contents"/>
+          <w:docPartUnique/>
+        </w:docPartObj>
+      </w:sdtPr>
+      <w:sdtEndPr>
+        <w:rPr>
+          <w:rFonts w:asciiTheme="minorHAnsi" w:eastAsiaTheme="minorHAnsi" w:hAnsiTheme="minorHAnsi" w:cstheme="minorBidi"/>
+          <w:b/>
+          <w:bCs/>
+          <w:noProof/>
+          <w:color w:val="auto"/>
+          <w:sz w:val="22"/>
+          <w:szCs w:val="22"/>
+        </w:rPr>
+      </w:sdtEndPr>
+      <w:sdtContent>
+        <w:p>
+          <w:pPr>
+            <w:pStyle w:val="TOCHeading"/>
+          </w:pPr>
+          <w:r>
+            <w:t>Contents</w:t>
+          </w:r>
+        </w:p>
+        <w:p>
+          <w:pPr>
+            <w:pStyle w:val="TOC1"/>
+            <w:tabs>
+              <w:tab w:val="right" w:leader="dot" w:pos="9350"/>
+            </w:tabs>
+            <w:rPr>
+              <w:rFonts w:eastAsiaTheme="minorEastAsia"/>
+              <w:noProof/>
+            </w:rPr>
+          </w:pPr>
+          <w:r>
+            <w:fldChar w:fldCharType="begin"/>
+          </w:r>
+          <w:r>
+            <w:instrText xml:space="preserve"> TOC \o "1-3" \h \z \u </w:instrText>
+          </w:r>
+          <w:r>
+            <w:fldChar w:fldCharType="separate"/>
+          </w:r>
+          <w:hyperlink w:anchor="_Toc84756695" w:history="1">
+            <w:r>
+              <w:rPr>
+                <w:rStyle w:val="Hyperlink"/>
+                <w:noProof/>
+              </w:rPr>
+              <w:t>Approach Indicator Direction Sensing</w:t>
+            </w:r>
+            <w:r>
+              <w:rPr>
+                <w:noProof/>
+                <w:webHidden/>
+              </w:rPr>
+              <w:tab/>
+            </w:r>
+            <w:r>
+              <w:rPr>
+                <w:noProof/>
+                <w:webHidden/>
+              </w:rPr>
+              <w:fldChar w:fldCharType="begin"/>
+            </w:r>
+            <w:r>
+              <w:rPr>
+                <w:noProof/>
+                <w:webHidden/>
+              </w:rPr>
+              <w:instrText xml:space="preserve"> PAGEREF _Toc84756695 \h </w:instrText>
+            </w:r>
+            <w:r>
+              <w:rPr>
+                <w:noProof/>
+                <w:webHidden/>
+              </w:rPr>
+            </w:r>
+            <w:r>
+              <w:rPr>
+                <w:noProof/>
+                <w:webHidden/>
+              </w:rPr>
+              <w:fldChar w:fldCharType="separate"/>
+            </w:r>
+            <w:r>
+              <w:rPr>
+                <w:noProof/>
+                <w:webHidden/>
+              </w:rPr>
+              <w:t>1</w:t>
+            </w:r>
+            <w:r>
+              <w:rPr>
+                <w:noProof/>
+                <w:webHidden/>
+              </w:rPr>
+              <w:fldChar w:fldCharType="end"/>
+            </w:r>
+          </w:hyperlink>
+        </w:p>
+        <w:p>
+          <w:pPr>
+            <w:pStyle w:val="TOC2"/>
+            <w:tabs>
+              <w:tab w:val="right" w:leader="dot" w:pos="9350"/>
+            </w:tabs>
+            <w:rPr>
+              <w:rFonts w:eastAsiaTheme="minorEastAsia"/>
+              <w:noProof/>
+            </w:rPr>
+          </w:pPr>
+          <w:hyperlink w:anchor="_Toc84756696" w:history="1">
+            <w:r>
+              <w:rPr>
+                <w:rStyle w:val="Hyperlink"/>
+                <w:noProof/>
+              </w:rPr>
+              <w:t>The Project</w:t>
+            </w:r>
+            <w:r>
+              <w:rPr>
+                <w:noProof/>
+                <w:webHidden/>
+              </w:rPr>
+              <w:tab/>
+            </w:r>
+            <w:r>
+              <w:rPr>
+                <w:noProof/>
+                <w:webHidden/>
+              </w:rPr>
+              <w:fldChar w:fldCharType="begin"/>
+            </w:r>
+            <w:r>
+              <w:rPr>
+                <w:noProof/>
+                <w:webHidden/>
+              </w:rPr>
+              <w:instrText xml:space="preserve"> PAGEREF _Toc84756696 \h </w:instrText>
+            </w:r>
+            <w:r>
+              <w:rPr>
+                <w:noProof/>
+                <w:webHidden/>
+              </w:rPr>
+            </w:r>
+            <w:r>
+              <w:rPr>
+                <w:noProof/>
+                <w:webHidden/>
+              </w:rPr>
+              <w:fldChar w:fldCharType="separate"/>
+            </w:r>
+            <w:r>
+              <w:rPr>
+                <w:noProof/>
+                <w:webHidden/>
+              </w:rPr>
+              <w:t>1</w:t>
+            </w:r>
+            <w:r>
+              <w:rPr>
+                <w:noProof/>
+                <w:webHidden/>
+              </w:rPr>
+              <w:fldChar w:fldCharType="end"/>
+            </w:r>
+          </w:hyperlink>
+        </w:p>
+        <w:p>
+          <w:pPr>
+            <w:pStyle w:val="TOC3"/>
+            <w:tabs>
+              <w:tab w:val="right" w:leader="dot" w:pos="9350"/>
+            </w:tabs>
+            <w:rPr>
+              <w:rFonts w:eastAsiaTheme="minorEastAsia"/>
+              <w:noProof/>
+            </w:rPr>
+          </w:pPr>
+          <w:hyperlink w:anchor="_Toc84756697" w:history="1">
+            <w:r>
+              <w:rPr>
+                <w:rStyle w:val="Hyperlink"/>
+                <w:noProof/>
+              </w:rPr>
+              <w:t>Two Sketches: ApproachIndicator and HelpInstallAI</w:t>
+            </w:r>
+            <w:r>
+              <w:rPr>
+                <w:noProof/>
+                <w:webHidden/>
+              </w:rPr>
+              <w:tab/>
+            </w:r>
+            <w:r>
+              <w:rPr>
+                <w:noProof/>
+                <w:webHidden/>
+              </w:rPr>
+              <w:fldChar w:fldCharType="begin"/>
+            </w:r>
+            <w:r>
+              <w:rPr>
+                <w:noProof/>
+                <w:webHidden/>
+              </w:rPr>
+              <w:instrText xml:space="preserve"> PAGEREF _Toc84756697 \h </w:instrText>
+            </w:r>
+            <w:r>
+              <w:rPr>
+                <w:noProof/>
+                <w:webHidden/>
+              </w:rPr>
+            </w:r>
+            <w:r>
+              <w:rPr>
+                <w:noProof/>
+                <w:webHidden/>
+              </w:rPr>
+              <w:fldChar w:fldCharType="separate"/>
+            </w:r>
+            <w:r>
+              <w:rPr>
+                <w:noProof/>
+                <w:webHidden/>
+              </w:rPr>
+              <w:t>2</w:t>
+            </w:r>
+            <w:r>
+              <w:rPr>
+                <w:noProof/>
+                <w:webHidden/>
+              </w:rPr>
+              <w:fldChar w:fldCharType="end"/>
+            </w:r>
+          </w:hyperlink>
+        </w:p>
+        <w:p>
+          <w:pPr>
+            <w:pStyle w:val="TOC2"/>
+            <w:tabs>
+              <w:tab w:val="right" w:leader="dot" w:pos="9350"/>
+            </w:tabs>
+            <w:rPr>
+              <w:rFonts w:eastAsiaTheme="minorEastAsia"/>
+              <w:noProof/>
+            </w:rPr>
+          </w:pPr>
+          <w:hyperlink w:anchor="_Toc84756698" w:history="1">
+            <w:r>
+              <w:rPr>
+                <w:rStyle w:val="Hyperlink"/>
+                <w:noProof/>
+              </w:rPr>
+              <w:t>Sketch: ApproachIndicator</w:t>
+            </w:r>
+            <w:r>
+              <w:rPr>
+                <w:noProof/>
+                <w:webHidden/>
+              </w:rPr>
+              <w:tab/>
+            </w:r>
+            <w:r>
+              <w:rPr>
+                <w:noProof/>
+                <w:webHidden/>
+              </w:rPr>
+              <w:fldChar w:fldCharType="begin"/>
+            </w:r>
+            <w:r>
+              <w:rPr>
+                <w:noProof/>
+                <w:webHidden/>
+              </w:rPr>
+              <w:instrText xml:space="preserve"> PAGEREF _Toc84756698 \h </w:instrText>
+            </w:r>
+            <w:r>
+              <w:rPr>
+                <w:noProof/>
+                <w:webHidden/>
+              </w:rPr>
+            </w:r>
+            <w:r>
+              <w:rPr>
+                <w:noProof/>
+                <w:webHidden/>
+              </w:rPr>
+              <w:fldChar w:fldCharType="separate"/>
+            </w:r>
+            <w:r>
+              <w:rPr>
+                <w:noProof/>
+                <w:webHidden/>
+              </w:rPr>
+              <w:t>2</w:t>
+            </w:r>
+            <w:r>
+              <w:rPr>
+                <w:noProof/>
+                <w:webHidden/>
+              </w:rPr>
+              <w:fldChar w:fldCharType="end"/>
+            </w:r>
+          </w:hyperlink>
+        </w:p>
+        <w:p>
+          <w:pPr>
+            <w:pStyle w:val="TOC3"/>
+            <w:tabs>
+              <w:tab w:val="right" w:leader="dot" w:pos="9350"/>
+            </w:tabs>
+            <w:rPr>
+              <w:rFonts w:eastAsiaTheme="minorEastAsia"/>
+              <w:noProof/>
+            </w:rPr>
+          </w:pPr>
+          <w:hyperlink w:anchor="_Toc84756699" w:history="1">
+            <w:r>
+              <w:rPr>
+                <w:rStyle w:val="Hyperlink"/>
+                <w:noProof/>
+              </w:rPr>
+              <w:t>Features</w:t>
+            </w:r>
+            <w:r>
+              <w:rPr>
+                <w:noProof/>
+                <w:webHidden/>
+              </w:rPr>
+              <w:tab/>
+            </w:r>
+            <w:r>
+              <w:rPr>
+                <w:noProof/>
+                <w:webHidden/>
+              </w:rPr>
+              <w:fldChar w:fldCharType="begin"/>
+            </w:r>
+            <w:r>
+              <w:rPr>
+                <w:noProof/>
+                <w:webHidden/>
+              </w:rPr>
+              <w:instrText xml:space="preserve"> PAGEREF _Toc84756699 \h </w:instrText>
+            </w:r>
+            <w:r>
+              <w:rPr>
+                <w:noProof/>
+                <w:webHidden/>
+              </w:rPr>
+            </w:r>
+            <w:r>
+              <w:rPr>
+                <w:noProof/>
+                <w:webHidden/>
+              </w:rPr>
+              <w:fldChar w:fldCharType="separate"/>
+            </w:r>
+            <w:r>
+              <w:rPr>
+                <w:noProof/>
+                <w:webHidden/>
+              </w:rPr>
+              <w:t>2</w:t>
+            </w:r>
+            <w:r>
+              <w:rPr>
+                <w:noProof/>
+                <w:webHidden/>
+              </w:rPr>
+              <w:fldChar w:fldCharType="end"/>
+            </w:r>
+          </w:hyperlink>
+        </w:p>
+        <w:p>
+          <w:pPr>
+            <w:pStyle w:val="TOC3"/>
+            <w:tabs>
+              <w:tab w:val="right" w:leader="dot" w:pos="9350"/>
+            </w:tabs>
+            <w:rPr>
+              <w:rFonts w:eastAsiaTheme="minorEastAsia"/>
+              <w:noProof/>
+            </w:rPr>
+          </w:pPr>
+          <w:hyperlink w:anchor="_Toc84756700" w:history="1">
+            <w:r>
+              <w:rPr>
+                <w:rStyle w:val="Hyperlink"/>
+                <w:rFonts w:cstheme="minorHAnsi"/>
+                <w:noProof/>
+              </w:rPr>
+              <w:t>The software provides:</w:t>
+            </w:r>
+            <w:r>
+              <w:rPr>
+                <w:noProof/>
+                <w:webHidden/>
+              </w:rPr>
+              <w:tab/>
+            </w:r>
+            <w:r>
+              <w:rPr>
+                <w:noProof/>
+                <w:webHidden/>
+              </w:rPr>
+              <w:fldChar w:fldCharType="begin"/>
+            </w:r>
+            <w:r>
+              <w:rPr>
+                <w:noProof/>
+                <w:webHidden/>
+              </w:rPr>
+              <w:instrText xml:space="preserve"> PAGEREF _Toc84756700 \h </w:instrText>
+            </w:r>
+            <w:r>
+              <w:rPr>
+                <w:noProof/>
+                <w:webHidden/>
+              </w:rPr>
+            </w:r>
+            <w:r>
+              <w:rPr>
+                <w:noProof/>
+                <w:webHidden/>
+              </w:rPr>
+              <w:fldChar w:fldCharType="separate"/>
+            </w:r>
+            <w:r>
+              <w:rPr>
+                <w:noProof/>
+                <w:webHidden/>
+              </w:rPr>
+              <w:t>2</w:t>
+            </w:r>
+            <w:r>
+              <w:rPr>
+                <w:noProof/>
+                <w:webHidden/>
+              </w:rPr>
+              <w:fldChar w:fldCharType="end"/>
+            </w:r>
+          </w:hyperlink>
+        </w:p>
+        <w:p>
+          <w:pPr>
+            <w:pStyle w:val="TOC3"/>
+            <w:tabs>
+              <w:tab w:val="right" w:leader="dot" w:pos="9350"/>
+            </w:tabs>
+            <w:rPr>
+              <w:rFonts w:eastAsiaTheme="minorEastAsia"/>
+              <w:noProof/>
+            </w:rPr>
+          </w:pPr>
+          <w:hyperlink w:anchor="_Toc84756701" w:history="1">
+            <w:r>
+              <w:rPr>
+                <w:rStyle w:val="Hyperlink"/>
+                <w:noProof/>
+              </w:rPr>
+              <w:t>The Design</w:t>
+            </w:r>
+            <w:r>
+              <w:rPr>
+                <w:noProof/>
+                <w:webHidden/>
+              </w:rPr>
+              <w:tab/>
+            </w:r>
+            <w:r>
+              <w:rPr>
+                <w:noProof/>
+                <w:webHidden/>
+              </w:rPr>
+              <w:fldChar w:fldCharType="begin"/>
+            </w:r>
+            <w:r>
+              <w:rPr>
+                <w:noProof/>
+                <w:webHidden/>
+              </w:rPr>
+              <w:instrText xml:space="preserve"> PAGEREF _Toc84756701 \h </w:instrText>
+            </w:r>
+            <w:r>
+              <w:rPr>
+                <w:noProof/>
+                <w:webHidden/>
+              </w:rPr>
+            </w:r>
+            <w:r>
+              <w:rPr>
+                <w:noProof/>
+                <w:webHidden/>
+              </w:rPr>
+              <w:fldChar w:fldCharType="separate"/>
+            </w:r>
+            <w:r>
+              <w:rPr>
+                <w:noProof/>
+                <w:webHidden/>
+              </w:rPr>
+              <w:t>2</w:t>
+            </w:r>
+            <w:r>
+              <w:rPr>
+                <w:noProof/>
+                <w:webHidden/>
+              </w:rPr>
+              <w:fldChar w:fldCharType="end"/>
+            </w:r>
+          </w:hyperlink>
+        </w:p>
+        <w:p>
+          <w:pPr>
+            <w:pStyle w:val="TOC3"/>
+            <w:tabs>
+              <w:tab w:val="right" w:leader="dot" w:pos="9350"/>
+            </w:tabs>
+            <w:rPr>
+              <w:rFonts w:eastAsiaTheme="minorEastAsia"/>
+              <w:noProof/>
+            </w:rPr>
+          </w:pPr>
+          <w:hyperlink w:anchor="_Toc84756702" w:history="1">
+            <w:r>
+              <w:rPr>
+                <w:rStyle w:val="Hyperlink"/>
+                <w:noProof/>
+              </w:rPr>
+              <w:t>Placing Sensors</w:t>
+            </w:r>
+            <w:r>
+              <w:rPr>
+                <w:noProof/>
+                <w:webHidden/>
+              </w:rPr>
+              <w:tab/>
+            </w:r>
+            <w:r>
+              <w:rPr>
+                <w:noProof/>
+                <w:webHidden/>
+              </w:rPr>
+              <w:fldChar w:fldCharType="begin"/>
+            </w:r>
+            <w:r>
+              <w:rPr>
+                <w:noProof/>
+                <w:webHidden/>
+              </w:rPr>
+              <w:instrText xml:space="preserve"> PAGEREF _Toc84756702 \h </w:instrText>
+            </w:r>
+            <w:r>
+              <w:rPr>
+                <w:noProof/>
+                <w:webHidden/>
+              </w:rPr>
+            </w:r>
+            <w:r>
+              <w:rPr>
+                <w:noProof/>
+                <w:webHidden/>
+              </w:rPr>
+              <w:fldChar w:fldCharType="separate"/>
+            </w:r>
+            <w:r>
+              <w:rPr>
+                <w:noProof/>
+                <w:webHidden/>
+              </w:rPr>
+              <w:t>2</w:t>
+            </w:r>
+            <w:r>
+              <w:rPr>
+                <w:noProof/>
+                <w:webHidden/>
+              </w:rPr>
+              <w:fldChar w:fldCharType="end"/>
+            </w:r>
+          </w:hyperlink>
+        </w:p>
+        <w:p>
+          <w:pPr>
+            <w:pStyle w:val="TOC3"/>
+            <w:tabs>
+              <w:tab w:val="right" w:leader="dot" w:pos="9350"/>
+            </w:tabs>
+            <w:rPr>
+              <w:rFonts w:eastAsiaTheme="minorEastAsia"/>
+              <w:noProof/>
+            </w:rPr>
+          </w:pPr>
+          <w:hyperlink w:anchor="_Toc84756703" w:history="1">
+            <w:r>
+              <w:rPr>
+                <w:rStyle w:val="Hyperlink"/>
+                <w:noProof/>
+              </w:rPr>
+              <w:t>Sensors Sets [Software version 4.5]</w:t>
+            </w:r>
+            <w:r>
+              <w:rPr>
+                <w:noProof/>
+                <w:webHidden/>
+              </w:rPr>
+              <w:tab/>
+            </w:r>
+            <w:r>
+              <w:rPr>
+                <w:noProof/>
+                <w:webHidden/>
+              </w:rPr>
+              <w:fldChar w:fldCharType="begin"/>
+            </w:r>
+            <w:r>
+              <w:rPr>
+                <w:noProof/>
+                <w:webHidden/>
+              </w:rPr>
+              <w:instrText xml:space="preserve"> PAGEREF _Toc84756703 \h </w:instrText>
+            </w:r>
+            <w:r>
+              <w:rPr>
+                <w:noProof/>
+                <w:webHidden/>
+              </w:rPr>
+            </w:r>
+            <w:r>
+              <w:rPr>
+                <w:noProof/>
+                <w:webHidden/>
+              </w:rPr>
+              <w:fldChar w:fldCharType="separate"/>
+            </w:r>
+            <w:r>
+              <w:rPr>
+                <w:noProof/>
+                <w:webHidden/>
+              </w:rPr>
+              <w:t>3</w:t>
+            </w:r>
+            <w:r>
+              <w:rPr>
+                <w:noProof/>
+                <w:webHidden/>
+              </w:rPr>
+              <w:fldChar w:fldCharType="end"/>
+            </w:r>
+          </w:hyperlink>
+        </w:p>
+        <w:p>
+          <w:pPr>
+            <w:pStyle w:val="TOC3"/>
+            <w:tabs>
+              <w:tab w:val="right" w:leader="dot" w:pos="9350"/>
+            </w:tabs>
+            <w:rPr>
+              <w:rFonts w:eastAsiaTheme="minorEastAsia"/>
+              <w:noProof/>
+            </w:rPr>
+          </w:pPr>
+          <w:hyperlink w:anchor="_Toc84756704" w:history="1">
+            <w:r>
+              <w:rPr>
+                <w:rStyle w:val="Hyperlink"/>
+                <w:noProof/>
+              </w:rPr>
+              <w:t>Sensors-Analog</w:t>
+            </w:r>
+            <w:r>
+              <w:rPr>
+                <w:noProof/>
+                <w:webHidden/>
+              </w:rPr>
+              <w:tab/>
+            </w:r>
+            <w:r>
+              <w:rPr>
+                <w:noProof/>
+                <w:webHidden/>
+              </w:rPr>
+              <w:fldChar w:fldCharType="begin"/>
+            </w:r>
+            <w:r>
+              <w:rPr>
+                <w:noProof/>
+                <w:webHidden/>
+              </w:rPr>
+              <w:instrText xml:space="preserve"> PAGEREF _Toc84756704 \h </w:instrText>
+            </w:r>
+            <w:r>
+              <w:rPr>
+                <w:noProof/>
+                <w:webHidden/>
+              </w:rPr>
+            </w:r>
+            <w:r>
+              <w:rPr>
+                <w:noProof/>
+                <w:webHidden/>
+              </w:rPr>
+              <w:fldChar w:fldCharType="separate"/>
+            </w:r>
+            <w:r>
+              <w:rPr>
+                <w:noProof/>
+                <w:webHidden/>
+              </w:rPr>
+              <w:t>3</w:t>
+            </w:r>
+            <w:r>
+              <w:rPr>
+                <w:noProof/>
+                <w:webHidden/>
+              </w:rPr>
+              <w:fldChar w:fldCharType="end"/>
+            </w:r>
+          </w:hyperlink>
+        </w:p>
+        <w:p>
+          <w:pPr>
+            <w:pStyle w:val="TOC3"/>
+            <w:tabs>
+              <w:tab w:val="right" w:leader="dot" w:pos="9350"/>
+            </w:tabs>
+            <w:rPr>
+              <w:rFonts w:eastAsiaTheme="minorEastAsia"/>
+              <w:noProof/>
+            </w:rPr>
+          </w:pPr>
+          <w:hyperlink w:anchor="_Toc84756705" w:history="1">
+            <w:r>
+              <w:rPr>
+                <w:rStyle w:val="Hyperlink"/>
+                <w:noProof/>
+              </w:rPr>
+              <w:t>Sensors-Digital</w:t>
+            </w:r>
+            <w:r>
+              <w:rPr>
+                <w:noProof/>
+                <w:webHidden/>
+              </w:rPr>
+              <w:tab/>
+            </w:r>
+            <w:r>
+              <w:rPr>
+                <w:noProof/>
+                <w:webHidden/>
+              </w:rPr>
+              <w:fldChar w:fldCharType="begin"/>
+            </w:r>
+            <w:r>
+              <w:rPr>
+                <w:noProof/>
+                <w:webHidden/>
+              </w:rPr>
+              <w:instrText xml:space="preserve"> PAGEREF _Toc84756705 \h </w:instrText>
+            </w:r>
+            <w:r>
+              <w:rPr>
+                <w:noProof/>
+                <w:webHidden/>
+              </w:rPr>
+            </w:r>
+            <w:r>
+              <w:rPr>
+                <w:noProof/>
+                <w:webHidden/>
+              </w:rPr>
+              <w:fldChar w:fldCharType="separate"/>
+            </w:r>
+            <w:r>
+              <w:rPr>
+                <w:noProof/>
+                <w:webHidden/>
+              </w:rPr>
+              <w:t>3</w:t>
+            </w:r>
+            <w:r>
+              <w:rPr>
+                <w:noProof/>
+                <w:webHidden/>
+              </w:rPr>
+              <w:fldChar w:fldCharType="end"/>
+            </w:r>
+          </w:hyperlink>
+        </w:p>
+        <w:p>
+          <w:pPr>
+            <w:pStyle w:val="TOC3"/>
+            <w:tabs>
+              <w:tab w:val="right" w:leader="dot" w:pos="9350"/>
+            </w:tabs>
+            <w:rPr>
+              <w:rFonts w:eastAsiaTheme="minorEastAsia"/>
+              <w:noProof/>
+            </w:rPr>
+          </w:pPr>
+          <w:hyperlink w:anchor="_Toc84756706" w:history="1">
+            <w:r>
+              <w:rPr>
+                <w:rStyle w:val="Hyperlink"/>
+                <w:noProof/>
+              </w:rPr>
+              <w:t>Software: Sensors</w:t>
+            </w:r>
+            <w:r>
+              <w:rPr>
+                <w:noProof/>
+                <w:webHidden/>
+              </w:rPr>
+              <w:tab/>
+            </w:r>
+            <w:r>
+              <w:rPr>
+                <w:noProof/>
+                <w:webHidden/>
+              </w:rPr>
+              <w:fldChar w:fldCharType="begin"/>
+            </w:r>
+            <w:r>
+              <w:rPr>
+                <w:noProof/>
+                <w:webHidden/>
+              </w:rPr>
+              <w:instrText xml:space="preserve"> PAGEREF _Toc84756706 \h </w:instrText>
+            </w:r>
+            <w:r>
+              <w:rPr>
+                <w:noProof/>
+                <w:webHidden/>
+              </w:rPr>
+            </w:r>
+            <w:r>
+              <w:rPr>
+                <w:noProof/>
+                <w:webHidden/>
+              </w:rPr>
+              <w:fldChar w:fldCharType="separate"/>
+            </w:r>
+            <w:r>
+              <w:rPr>
+                <w:noProof/>
+                <w:webHidden/>
+              </w:rPr>
+              <w:t>3</w:t>
+            </w:r>
+            <w:r>
+              <w:rPr>
+                <w:noProof/>
+                <w:webHidden/>
+              </w:rPr>
+              <w:fldChar w:fldCharType="end"/>
+            </w:r>
+          </w:hyperlink>
+        </w:p>
+        <w:p>
+          <w:pPr>
+            <w:pStyle w:val="TOC3"/>
+            <w:tabs>
+              <w:tab w:val="right" w:leader="dot" w:pos="9350"/>
+            </w:tabs>
+            <w:rPr>
+              <w:rFonts w:eastAsiaTheme="minorEastAsia"/>
+              <w:noProof/>
+            </w:rPr>
+          </w:pPr>
+          <w:hyperlink w:anchor="_Toc84756707" w:history="1">
+            <w:r>
+              <w:rPr>
+                <w:rStyle w:val="Hyperlink"/>
+                <w:noProof/>
+              </w:rPr>
+              <w:t>Alerts</w:t>
+            </w:r>
+            <w:r>
+              <w:rPr>
+                <w:noProof/>
+                <w:webHidden/>
+              </w:rPr>
+              <w:tab/>
+            </w:r>
+            <w:r>
+              <w:rPr>
+                <w:noProof/>
+                <w:webHidden/>
+              </w:rPr>
+              <w:fldChar w:fldCharType="begin"/>
+            </w:r>
+            <w:r>
+              <w:rPr>
+                <w:noProof/>
+                <w:webHidden/>
+              </w:rPr>
+              <w:instrText xml:space="preserve"> PAGEREF _Toc84756707 \h </w:instrText>
+            </w:r>
+            <w:r>
+              <w:rPr>
+                <w:noProof/>
+                <w:webHidden/>
+              </w:rPr>
+            </w:r>
+            <w:r>
+              <w:rPr>
+                <w:noProof/>
+                <w:webHidden/>
+              </w:rPr>
+              <w:fldChar w:fldCharType="separate"/>
+            </w:r>
+            <w:r>
+              <w:rPr>
+                <w:noProof/>
+                <w:webHidden/>
+              </w:rPr>
+              <w:t>5</w:t>
+            </w:r>
+            <w:r>
+              <w:rPr>
+                <w:noProof/>
+                <w:webHidden/>
+              </w:rPr>
+              <w:fldChar w:fldCharType="end"/>
+            </w:r>
+          </w:hyperlink>
+        </w:p>
+        <w:p>
+          <w:pPr>
+            <w:pStyle w:val="TOC3"/>
+            <w:tabs>
+              <w:tab w:val="right" w:leader="dot" w:pos="9350"/>
+            </w:tabs>
+            <w:rPr>
+              <w:rFonts w:eastAsiaTheme="minorEastAsia"/>
+              <w:noProof/>
+            </w:rPr>
+          </w:pPr>
+          <w:hyperlink w:anchor="_Toc84756708" w:history="1">
+            <w:r>
+              <w:rPr>
+                <w:rStyle w:val="Hyperlink"/>
+                <w:noProof/>
+              </w:rPr>
+              <w:t>Timer Discussion</w:t>
+            </w:r>
+            <w:r>
+              <w:rPr>
+                <w:noProof/>
+                <w:webHidden/>
+              </w:rPr>
+              <w:tab/>
+            </w:r>
+            <w:r>
+              <w:rPr>
+                <w:noProof/>
+                <w:webHidden/>
+              </w:rPr>
+              <w:fldChar w:fldCharType="begin"/>
+            </w:r>
+            <w:r>
+              <w:rPr>
+                <w:noProof/>
+                <w:webHidden/>
+              </w:rPr>
+              <w:instrText xml:space="preserve"> PAGEREF _Toc84756708 \h </w:instrText>
+            </w:r>
+            <w:r>
+              <w:rPr>
+                <w:noProof/>
+                <w:webHidden/>
+              </w:rPr>
+            </w:r>
+            <w:r>
+              <w:rPr>
+                <w:noProof/>
+                <w:webHidden/>
+              </w:rPr>
+              <w:fldChar w:fldCharType="separate"/>
+            </w:r>
+            <w:r>
+              <w:rPr>
+                <w:noProof/>
+                <w:webHidden/>
+              </w:rPr>
+              <w:t>5</w:t>
+            </w:r>
+            <w:r>
+              <w:rPr>
+                <w:noProof/>
+                <w:webHidden/>
+              </w:rPr>
+              <w:fldChar w:fldCharType="end"/>
+            </w:r>
+          </w:hyperlink>
+        </w:p>
+        <w:p>
+          <w:pPr>
+            <w:pStyle w:val="TOC3"/>
+            <w:tabs>
+              <w:tab w:val="right" w:leader="dot" w:pos="9350"/>
+            </w:tabs>
+            <w:rPr>
+              <w:rFonts w:eastAsiaTheme="minorEastAsia"/>
+              <w:noProof/>
+            </w:rPr>
+          </w:pPr>
+          <w:hyperlink w:anchor="_Toc84756709" w:history="1">
+            <w:r>
+              <w:rPr>
+                <w:rStyle w:val="Hyperlink"/>
+                <w:noProof/>
+              </w:rPr>
+              <w:t>Arduino Devices</w:t>
+            </w:r>
+            <w:r>
+              <w:rPr>
+                <w:noProof/>
+                <w:webHidden/>
+              </w:rPr>
+              <w:tab/>
+            </w:r>
+            <w:r>
+              <w:rPr>
+                <w:noProof/>
+                <w:webHidden/>
+              </w:rPr>
+              <w:fldChar w:fldCharType="begin"/>
+            </w:r>
+            <w:r>
+              <w:rPr>
+                <w:noProof/>
+                <w:webHidden/>
+              </w:rPr>
+              <w:instrText xml:space="preserve"> PAGEREF _Toc84756709 \h </w:instrText>
+            </w:r>
+            <w:r>
+              <w:rPr>
+                <w:noProof/>
+                <w:webHidden/>
+              </w:rPr>
+            </w:r>
+            <w:r>
+              <w:rPr>
+                <w:noProof/>
+                <w:webHidden/>
+              </w:rPr>
+              <w:fldChar w:fldCharType="separate"/>
+            </w:r>
+            <w:r>
+              <w:rPr>
+                <w:noProof/>
+                <w:webHidden/>
+              </w:rPr>
+              <w:t>5</w:t>
+            </w:r>
+            <w:r>
+              <w:rPr>
+                <w:noProof/>
+                <w:webHidden/>
+              </w:rPr>
+              <w:fldChar w:fldCharType="end"/>
+            </w:r>
+          </w:hyperlink>
+        </w:p>
+        <w:p>
+          <w:pPr>
+            <w:pStyle w:val="TOC3"/>
+            <w:tabs>
+              <w:tab w:val="right" w:leader="dot" w:pos="9350"/>
+            </w:tabs>
+            <w:rPr>
+              <w:rFonts w:eastAsiaTheme="minorEastAsia"/>
+              <w:noProof/>
+            </w:rPr>
+          </w:pPr>
+          <w:hyperlink w:anchor="_Toc84756710" w:history="1">
+            <w:r>
+              <w:rPr>
+                <w:rStyle w:val="Hyperlink"/>
+                <w:noProof/>
+              </w:rPr>
+              <w:t>Board Schmatic</w:t>
+            </w:r>
+            <w:r>
+              <w:rPr>
+                <w:noProof/>
+                <w:webHidden/>
+              </w:rPr>
+              <w:tab/>
+            </w:r>
+            <w:r>
+              <w:rPr>
+                <w:noProof/>
+                <w:webHidden/>
+              </w:rPr>
+              <w:fldChar w:fldCharType="begin"/>
+            </w:r>
+            <w:r>
+              <w:rPr>
+                <w:noProof/>
+                <w:webHidden/>
+              </w:rPr>
+              <w:instrText xml:space="preserve"> PAGEREF _Toc84756710 \h </w:instrText>
+            </w:r>
+            <w:r>
+              <w:rPr>
+                <w:noProof/>
+                <w:webHidden/>
+              </w:rPr>
+            </w:r>
+            <w:r>
+              <w:rPr>
+                <w:noProof/>
+                <w:webHidden/>
+              </w:rPr>
+              <w:fldChar w:fldCharType="separate"/>
+            </w:r>
+            <w:r>
+              <w:rPr>
+                <w:noProof/>
+                <w:webHidden/>
+              </w:rPr>
+              <w:t>6</w:t>
+            </w:r>
+            <w:r>
+              <w:rPr>
+                <w:noProof/>
+                <w:webHidden/>
+              </w:rPr>
+              <w:fldChar w:fldCharType="end"/>
+            </w:r>
+          </w:hyperlink>
+        </w:p>
+        <w:p>
+          <w:pPr>
+            <w:pStyle w:val="TOC3"/>
+            <w:tabs>
+              <w:tab w:val="right" w:leader="dot" w:pos="9350"/>
+            </w:tabs>
+            <w:rPr>
+              <w:rFonts w:eastAsiaTheme="minorEastAsia"/>
+              <w:noProof/>
+            </w:rPr>
+          </w:pPr>
+          <w:hyperlink w:anchor="_Toc84756711" w:history="1">
+            <w:r>
+              <w:rPr>
+                <w:rStyle w:val="Hyperlink"/>
+                <w:noProof/>
+              </w:rPr>
+              <w:t>MRCS Board</w:t>
+            </w:r>
+            <w:r>
+              <w:rPr>
+                <w:noProof/>
+                <w:webHidden/>
+              </w:rPr>
+              <w:tab/>
+            </w:r>
+            <w:r>
+              <w:rPr>
+                <w:noProof/>
+                <w:webHidden/>
+              </w:rPr>
+              <w:fldChar w:fldCharType="begin"/>
+            </w:r>
+            <w:r>
+              <w:rPr>
+                <w:noProof/>
+                <w:webHidden/>
+              </w:rPr>
+              <w:instrText xml:space="preserve"> PAGEREF _Toc84756711 \h </w:instrText>
+            </w:r>
+            <w:r>
+              <w:rPr>
+                <w:noProof/>
+                <w:webHidden/>
+              </w:rPr>
+            </w:r>
+            <w:r>
+              <w:rPr>
+                <w:noProof/>
+                <w:webHidden/>
+              </w:rPr>
+              <w:fldChar w:fldCharType="separate"/>
+            </w:r>
+            <w:r>
+              <w:rPr>
+                <w:noProof/>
+                <w:webHidden/>
+              </w:rPr>
+              <w:t>6</w:t>
+            </w:r>
+            <w:r>
+              <w:rPr>
+                <w:noProof/>
+                <w:webHidden/>
+              </w:rPr>
+              <w:fldChar w:fldCharType="end"/>
+            </w:r>
+          </w:hyperlink>
+        </w:p>
+        <w:p>
+          <w:pPr>
+            <w:pStyle w:val="TOC3"/>
+            <w:tabs>
+              <w:tab w:val="right" w:leader="dot" w:pos="9350"/>
+            </w:tabs>
+            <w:rPr>
+              <w:rFonts w:eastAsiaTheme="minorEastAsia"/>
+              <w:noProof/>
+            </w:rPr>
+          </w:pPr>
+          <w:hyperlink w:anchor="_Toc84756712" w:history="1">
+            <w:r>
+              <w:rPr>
+                <w:rStyle w:val="Hyperlink"/>
+                <w:noProof/>
+              </w:rPr>
+              <w:t>Flowchart</w:t>
+            </w:r>
+            <w:r>
+              <w:rPr>
+                <w:noProof/>
+                <w:webHidden/>
+              </w:rPr>
+              <w:tab/>
+            </w:r>
+            <w:r>
+              <w:rPr>
+                <w:noProof/>
+                <w:webHidden/>
+              </w:rPr>
+              <w:fldChar w:fldCharType="begin"/>
+            </w:r>
+            <w:r>
+              <w:rPr>
+                <w:noProof/>
+                <w:webHidden/>
+              </w:rPr>
+              <w:instrText xml:space="preserve"> PAGEREF _Toc84756712 \h </w:instrText>
+            </w:r>
+            <w:r>
+              <w:rPr>
+                <w:noProof/>
+                <w:webHidden/>
+              </w:rPr>
+            </w:r>
+            <w:r>
+              <w:rPr>
+                <w:noProof/>
+                <w:webHidden/>
+              </w:rPr>
+              <w:fldChar w:fldCharType="separate"/>
+            </w:r>
+            <w:r>
+              <w:rPr>
+                <w:noProof/>
+                <w:webHidden/>
+              </w:rPr>
+              <w:t>7</w:t>
+            </w:r>
+            <w:r>
+              <w:rPr>
+                <w:noProof/>
+                <w:webHidden/>
+              </w:rPr>
+              <w:fldChar w:fldCharType="end"/>
+            </w:r>
+          </w:hyperlink>
+        </w:p>
+        <w:p>
+          <w:pPr>
+            <w:pStyle w:val="TOC3"/>
+            <w:tabs>
+              <w:tab w:val="right" w:leader="dot" w:pos="9350"/>
+            </w:tabs>
+            <w:rPr>
+              <w:rFonts w:eastAsiaTheme="minorEastAsia"/>
+              <w:noProof/>
+            </w:rPr>
+          </w:pPr>
+          <w:hyperlink w:anchor="_Toc84756713" w:history="1">
+            <w:r>
+              <w:rPr>
+                <w:rStyle w:val="Hyperlink"/>
+                <w:noProof/>
+                <w:highlight w:val="yellow"/>
+              </w:rPr>
+              <w:t>Setup</w:t>
+            </w:r>
+            <w:r>
+              <w:rPr>
+                <w:noProof/>
+                <w:webHidden/>
+              </w:rPr>
+              <w:tab/>
+            </w:r>
+            <w:r>
+              <w:rPr>
+                <w:noProof/>
+                <w:webHidden/>
+              </w:rPr>
+              <w:fldChar w:fldCharType="begin"/>
+            </w:r>
+            <w:r>
+              <w:rPr>
+                <w:noProof/>
+                <w:webHidden/>
+              </w:rPr>
+              <w:instrText xml:space="preserve"> PAGEREF _Toc84756713 \h </w:instrText>
+            </w:r>
+            <w:r>
+              <w:rPr>
+                <w:noProof/>
+                <w:webHidden/>
+              </w:rPr>
+            </w:r>
+            <w:r>
+              <w:rPr>
+                <w:noProof/>
+                <w:webHidden/>
+              </w:rPr>
+              <w:fldChar w:fldCharType="separate"/>
+            </w:r>
+            <w:r>
+              <w:rPr>
+                <w:noProof/>
+                <w:webHidden/>
+              </w:rPr>
+              <w:t>7</w:t>
+            </w:r>
+            <w:r>
+              <w:rPr>
+                <w:noProof/>
+                <w:webHidden/>
+              </w:rPr>
+              <w:fldChar w:fldCharType="end"/>
+            </w:r>
+          </w:hyperlink>
+        </w:p>
+        <w:p>
+          <w:pPr>
+            <w:pStyle w:val="TOC3"/>
+            <w:tabs>
+              <w:tab w:val="right" w:leader="dot" w:pos="9350"/>
+            </w:tabs>
+            <w:rPr>
+              <w:rFonts w:eastAsiaTheme="minorEastAsia"/>
+              <w:noProof/>
+            </w:rPr>
+          </w:pPr>
+          <w:hyperlink w:anchor="_Toc84756714" w:history="1">
+            <w:r>
+              <w:rPr>
+                <w:rStyle w:val="Hyperlink"/>
+                <w:noProof/>
+                <w:highlight w:val="yellow"/>
+              </w:rPr>
+              <w:t>GetDiff</w:t>
+            </w:r>
+            <w:r>
+              <w:rPr>
+                <w:noProof/>
+                <w:webHidden/>
+              </w:rPr>
+              <w:tab/>
+            </w:r>
+            <w:r>
+              <w:rPr>
+                <w:noProof/>
+                <w:webHidden/>
+              </w:rPr>
+              <w:fldChar w:fldCharType="begin"/>
+            </w:r>
+            <w:r>
+              <w:rPr>
+                <w:noProof/>
+                <w:webHidden/>
+              </w:rPr>
+              <w:instrText xml:space="preserve"> PAGEREF _Toc84756714 \h </w:instrText>
+            </w:r>
+            <w:r>
+              <w:rPr>
+                <w:noProof/>
+                <w:webHidden/>
+              </w:rPr>
+            </w:r>
+            <w:r>
+              <w:rPr>
+                <w:noProof/>
+                <w:webHidden/>
+              </w:rPr>
+              <w:fldChar w:fldCharType="separate"/>
+            </w:r>
+            <w:r>
+              <w:rPr>
+                <w:noProof/>
+                <w:webHidden/>
+              </w:rPr>
+              <w:t>10</w:t>
+            </w:r>
+            <w:r>
+              <w:rPr>
+                <w:noProof/>
+                <w:webHidden/>
+              </w:rPr>
+              <w:fldChar w:fldCharType="end"/>
+            </w:r>
+          </w:hyperlink>
+        </w:p>
+        <w:p>
+          <w:pPr>
+            <w:pStyle w:val="TOC3"/>
+            <w:tabs>
+              <w:tab w:val="right" w:leader="dot" w:pos="9350"/>
+            </w:tabs>
+            <w:rPr>
+              <w:rFonts w:eastAsiaTheme="minorEastAsia"/>
+              <w:noProof/>
+            </w:rPr>
+          </w:pPr>
+          <w:hyperlink w:anchor="_Toc84756715" w:history="1">
+            <w:r>
+              <w:rPr>
+                <w:rStyle w:val="Hyperlink"/>
+                <w:noProof/>
+                <w:highlight w:val="yellow"/>
+              </w:rPr>
+              <w:t>GetAlog</w:t>
+            </w:r>
+            <w:r>
+              <w:rPr>
+                <w:noProof/>
+                <w:webHidden/>
+              </w:rPr>
+              <w:tab/>
+            </w:r>
+            <w:r>
+              <w:rPr>
+                <w:noProof/>
+                <w:webHidden/>
+              </w:rPr>
+              <w:fldChar w:fldCharType="begin"/>
+            </w:r>
+            <w:r>
+              <w:rPr>
+                <w:noProof/>
+                <w:webHidden/>
+              </w:rPr>
+              <w:instrText xml:space="preserve"> PAGEREF _Toc84756715 \h </w:instrText>
+            </w:r>
+            <w:r>
+              <w:rPr>
+                <w:noProof/>
+                <w:webHidden/>
+              </w:rPr>
+            </w:r>
+            <w:r>
+              <w:rPr>
+                <w:noProof/>
+                <w:webHidden/>
+              </w:rPr>
+              <w:fldChar w:fldCharType="separate"/>
+            </w:r>
+            <w:r>
+              <w:rPr>
+                <w:noProof/>
+                <w:webHidden/>
+              </w:rPr>
+              <w:t>11</w:t>
+            </w:r>
+            <w:r>
+              <w:rPr>
+                <w:noProof/>
+                <w:webHidden/>
+              </w:rPr>
+              <w:fldChar w:fldCharType="end"/>
+            </w:r>
+          </w:hyperlink>
+        </w:p>
+        <w:p>
+          <w:pPr>
+            <w:pStyle w:val="TOC3"/>
+            <w:tabs>
+              <w:tab w:val="right" w:leader="dot" w:pos="9350"/>
+            </w:tabs>
+            <w:rPr>
+              <w:rFonts w:eastAsiaTheme="minorEastAsia"/>
+              <w:noProof/>
+            </w:rPr>
+          </w:pPr>
+          <w:hyperlink w:anchor="_Toc84756716" w:history="1">
+            <w:r>
+              <w:rPr>
+                <w:rStyle w:val="Hyperlink"/>
+                <w:noProof/>
+                <w:highlight w:val="yellow"/>
+              </w:rPr>
+              <w:t>GetDigl</w:t>
+            </w:r>
+            <w:r>
+              <w:rPr>
+                <w:noProof/>
+                <w:webHidden/>
+              </w:rPr>
+              <w:tab/>
+            </w:r>
+            <w:r>
+              <w:rPr>
+                <w:noProof/>
+                <w:webHidden/>
+              </w:rPr>
+              <w:fldChar w:fldCharType="begin"/>
+            </w:r>
+            <w:r>
+              <w:rPr>
+                <w:noProof/>
+                <w:webHidden/>
+              </w:rPr>
+              <w:instrText xml:space="preserve"> PAGEREF _Toc84756716 \h </w:instrText>
+            </w:r>
+            <w:r>
+              <w:rPr>
+                <w:noProof/>
+                <w:webHidden/>
+              </w:rPr>
+            </w:r>
+            <w:r>
+              <w:rPr>
+                <w:noProof/>
+                <w:webHidden/>
+              </w:rPr>
+              <w:fldChar w:fldCharType="separate"/>
+            </w:r>
+            <w:r>
+              <w:rPr>
+                <w:noProof/>
+                <w:webHidden/>
+              </w:rPr>
+              <w:t>12</w:t>
+            </w:r>
+            <w:r>
+              <w:rPr>
+                <w:noProof/>
+                <w:webHidden/>
+              </w:rPr>
+              <w:fldChar w:fldCharType="end"/>
+            </w:r>
+          </w:hyperlink>
+        </w:p>
+        <w:p>
+          <w:pPr>
+            <w:pStyle w:val="TOC2"/>
+            <w:tabs>
+              <w:tab w:val="right" w:leader="dot" w:pos="9350"/>
+            </w:tabs>
+            <w:rPr>
+              <w:rFonts w:eastAsiaTheme="minorEastAsia"/>
+              <w:noProof/>
+            </w:rPr>
+          </w:pPr>
+          <w:hyperlink w:anchor="_Toc84756717" w:history="1">
+            <w:r>
+              <w:rPr>
+                <w:rStyle w:val="Hyperlink"/>
+                <w:noProof/>
+              </w:rPr>
+              <w:t>Sketch: HelpInstallAI</w:t>
+            </w:r>
+            <w:r>
+              <w:rPr>
+                <w:noProof/>
+                <w:webHidden/>
+              </w:rPr>
+              <w:tab/>
+            </w:r>
+            <w:r>
+              <w:rPr>
+                <w:noProof/>
+                <w:webHidden/>
+              </w:rPr>
+              <w:fldChar w:fldCharType="begin"/>
+            </w:r>
+            <w:r>
+              <w:rPr>
+                <w:noProof/>
+                <w:webHidden/>
+              </w:rPr>
+              <w:instrText xml:space="preserve"> PAGEREF _Toc84756717 \h </w:instrText>
+            </w:r>
+            <w:r>
+              <w:rPr>
+                <w:noProof/>
+                <w:webHidden/>
+              </w:rPr>
+            </w:r>
+            <w:r>
+              <w:rPr>
+                <w:noProof/>
+                <w:webHidden/>
+              </w:rPr>
+              <w:fldChar w:fldCharType="separate"/>
+            </w:r>
+            <w:r>
+              <w:rPr>
+                <w:noProof/>
+                <w:webHidden/>
+              </w:rPr>
+              <w:t>13</w:t>
+            </w:r>
+            <w:r>
+              <w:rPr>
+                <w:noProof/>
+                <w:webHidden/>
+              </w:rPr>
+              <w:fldChar w:fldCharType="end"/>
+            </w:r>
+          </w:hyperlink>
+        </w:p>
+        <w:p>
+          <w:pPr>
+            <w:pStyle w:val="TOC3"/>
+            <w:tabs>
+              <w:tab w:val="right" w:leader="dot" w:pos="9350"/>
+            </w:tabs>
+            <w:rPr>
+              <w:rFonts w:eastAsiaTheme="minorEastAsia"/>
+              <w:noProof/>
+            </w:rPr>
+          </w:pPr>
+          <w:hyperlink w:anchor="_Toc84756718" w:history="1">
+            <w:r>
+              <w:rPr>
+                <w:rStyle w:val="Hyperlink"/>
+                <w:noProof/>
+              </w:rPr>
+              <w:t>Features</w:t>
+            </w:r>
+            <w:r>
+              <w:rPr>
+                <w:noProof/>
+                <w:webHidden/>
+              </w:rPr>
+              <w:tab/>
+            </w:r>
+            <w:r>
+              <w:rPr>
+                <w:noProof/>
+                <w:webHidden/>
+              </w:rPr>
+              <w:fldChar w:fldCharType="begin"/>
+            </w:r>
+            <w:r>
+              <w:rPr>
+                <w:noProof/>
+                <w:webHidden/>
+              </w:rPr>
+              <w:instrText xml:space="preserve"> PAGEREF _Toc84756718 \h </w:instrText>
+            </w:r>
+            <w:r>
+              <w:rPr>
+                <w:noProof/>
+                <w:webHidden/>
+              </w:rPr>
+            </w:r>
+            <w:r>
+              <w:rPr>
+                <w:noProof/>
+                <w:webHidden/>
+              </w:rPr>
+              <w:fldChar w:fldCharType="separate"/>
+            </w:r>
+            <w:r>
+              <w:rPr>
+                <w:noProof/>
+                <w:webHidden/>
+              </w:rPr>
+              <w:t>13</w:t>
+            </w:r>
+            <w:r>
+              <w:rPr>
+                <w:noProof/>
+                <w:webHidden/>
+              </w:rPr>
+              <w:fldChar w:fldCharType="end"/>
+            </w:r>
+          </w:hyperlink>
+        </w:p>
+        <w:p>
+          <w:pPr>
+            <w:pStyle w:val="TOC3"/>
+            <w:tabs>
+              <w:tab w:val="right" w:leader="dot" w:pos="9350"/>
+            </w:tabs>
+            <w:rPr>
+              <w:rFonts w:eastAsiaTheme="minorEastAsia"/>
+              <w:noProof/>
+            </w:rPr>
+          </w:pPr>
+          <w:hyperlink w:anchor="_Toc84756719" w:history="1">
+            <w:r>
+              <w:rPr>
+                <w:rStyle w:val="Hyperlink"/>
+                <w:noProof/>
+              </w:rPr>
+              <w:t>Configuration</w:t>
+            </w:r>
+            <w:r>
+              <w:rPr>
+                <w:noProof/>
+                <w:webHidden/>
+              </w:rPr>
+              <w:tab/>
+            </w:r>
+            <w:r>
+              <w:rPr>
+                <w:noProof/>
+                <w:webHidden/>
+              </w:rPr>
+              <w:fldChar w:fldCharType="begin"/>
+            </w:r>
+            <w:r>
+              <w:rPr>
+                <w:noProof/>
+                <w:webHidden/>
+              </w:rPr>
+              <w:instrText xml:space="preserve"> PAGEREF _Toc84756719 \h </w:instrText>
+            </w:r>
+            <w:r>
+              <w:rPr>
+                <w:noProof/>
+                <w:webHidden/>
+              </w:rPr>
+            </w:r>
+            <w:r>
+              <w:rPr>
+                <w:noProof/>
+                <w:webHidden/>
+              </w:rPr>
+              <w:fldChar w:fldCharType="separate"/>
+            </w:r>
+            <w:r>
+              <w:rPr>
+                <w:noProof/>
+                <w:webHidden/>
+              </w:rPr>
+              <w:t>13</w:t>
+            </w:r>
+            <w:r>
+              <w:rPr>
+                <w:noProof/>
+                <w:webHidden/>
+              </w:rPr>
+              <w:fldChar w:fldCharType="end"/>
+            </w:r>
+          </w:hyperlink>
+        </w:p>
+        <w:p>
+          <w:r>
+            <w:rPr>
+              <w:b/>
+              <w:bCs/>
+              <w:noProof/>
+            </w:rPr>
+            <w:fldChar w:fldCharType="end"/>
+          </w:r>
+        </w:p>
+      </w:sdtContent>
+    </w:sdt>
+    <w:p/>
     <w:p>
       <w:pPr>
         <w:pStyle w:val="Heading2"/>
       </w:pPr>
+      <w:bookmarkStart w:id="1" w:name="_Toc84756696"/>
       <w:r>
         <w:t>The Project</w:t>
       </w:r>
-    </w:p>
-    <w:p>
-      <w:r>
-        <w:t>Many railroad interlocking towers had alarm bells to alert the tower operator that a train was approaching.  On a large club railroad where I volunteer there are train order offices located under the layout.  We are setting up a closed-circuit camera system so that the agent/operator can see the approaches to his/her town. We also wanted to implement alerts when a train approached.</w:t>
+      <w:bookmarkEnd w:id="1"/>
+    </w:p>
+    <w:p>
+      <w:r>
+        <w:t xml:space="preserve">Many railroad interlocking towers had alarm bells to alert the tower operator that a train was approaching.  On a large club railroad where I volunteer there are train order offices located under the </w:t>
+      </w:r>
+      <w:r>
+        <w:lastRenderedPageBreak/>
+        <w:t>layout.  We are setting up a closed-circuit camera system so that the agent/operator can see the approaches to his/her town. We also wanted to implement alerts when a train approached.</w:t>
       </w:r>
     </w:p>
     <w:p>
@@ -35,6 +1823,7 @@
       <w:pPr>
         <w:pStyle w:val="Heading3"/>
       </w:pPr>
+      <w:bookmarkStart w:id="2" w:name="_Toc84756697"/>
       <w:r>
         <w:t xml:space="preserve">Two Sketches: </w:t>
       </w:r>
@@ -50,6 +1839,7 @@
       <w:r>
         <w:t>HelpInstallAI</w:t>
       </w:r>
+      <w:bookmarkEnd w:id="2"/>
       <w:proofErr w:type="spellEnd"/>
     </w:p>
     <w:p>
@@ -77,6 +1867,7 @@
       <w:pPr>
         <w:pStyle w:val="Heading2"/>
       </w:pPr>
+      <w:bookmarkStart w:id="3" w:name="_Toc84756698"/>
       <w:r>
         <w:t xml:space="preserve">Sketch: </w:t>
       </w:r>
@@ -84,15 +1875,18 @@
       <w:r>
         <w:t>ApproachIndicator</w:t>
       </w:r>
+      <w:bookmarkEnd w:id="3"/>
       <w:proofErr w:type="spellEnd"/>
     </w:p>
     <w:p>
       <w:pPr>
         <w:pStyle w:val="Heading3"/>
       </w:pPr>
+      <w:bookmarkStart w:id="4" w:name="_Toc84756699"/>
       <w:r>
         <w:t>Features</w:t>
       </w:r>
+      <w:bookmarkEnd w:id="4"/>
     </w:p>
     <w:p>
       <w:pPr>
@@ -103,6 +1897,7 @@
           <w:szCs w:val="22"/>
         </w:rPr>
       </w:pPr>
+      <w:bookmarkStart w:id="5" w:name="_Toc84756700"/>
       <w:r>
         <w:rPr>
           <w:rFonts w:asciiTheme="minorHAnsi" w:hAnsiTheme="minorHAnsi" w:cstheme="minorHAnsi"/>
@@ -127,6 +1922,7 @@
         </w:rPr>
         <w:t xml:space="preserve"> provides:</w:t>
       </w:r>
+      <w:bookmarkEnd w:id="5"/>
     </w:p>
     <w:p>
       <w:pPr>
@@ -198,9 +1994,11 @@
       <w:pPr>
         <w:pStyle w:val="Heading3"/>
       </w:pPr>
+      <w:bookmarkStart w:id="6" w:name="_Toc84756701"/>
       <w:r>
         <w:t>The Design</w:t>
       </w:r>
+      <w:bookmarkEnd w:id="6"/>
     </w:p>
     <w:p>
       <w:r>
@@ -335,9 +2133,11 @@
       <w:pPr>
         <w:pStyle w:val="Heading3"/>
       </w:pPr>
+      <w:bookmarkStart w:id="7" w:name="_Toc84756702"/>
       <w:r>
         <w:t>Placing Sensors</w:t>
       </w:r>
+      <w:bookmarkEnd w:id="7"/>
     </w:p>
     <w:p>
       <w:r>
@@ -385,11 +2185,7 @@
         <w:t>An</w:t>
       </w:r>
       <w:r>
-        <w:t xml:space="preserve"> Arduino can </w:t>
-      </w:r>
-      <w:r>
-        <w:lastRenderedPageBreak/>
-        <w:t xml:space="preserve">read up to 8 analog sensors depending on the type of Arduino.  </w:t>
+        <w:t xml:space="preserve"> Arduino can read up to 8 analog sensors depending on the type of Arduino.  </w:t>
       </w:r>
       <w:r>
         <w:t xml:space="preserve">(Uno supports 6, Nano supports 8.) </w:t>
@@ -837,6 +2633,7 @@
       <w:pPr>
         <w:pStyle w:val="Heading3"/>
       </w:pPr>
+      <w:bookmarkStart w:id="8" w:name="_Toc84756703"/>
       <w:r>
         <w:t>Sensors Sets</w:t>
       </w:r>
@@ -852,6 +2649,7 @@
       <w:r>
         <w:t>]</w:t>
       </w:r>
+      <w:bookmarkEnd w:id="8"/>
     </w:p>
     <w:p>
       <w:r>
@@ -1562,9 +3360,11 @@
       <w:pPr>
         <w:pStyle w:val="Heading3"/>
       </w:pPr>
+      <w:bookmarkStart w:id="9" w:name="_Toc84756704"/>
       <w:r>
         <w:t>Sensors-Analog</w:t>
       </w:r>
+      <w:bookmarkEnd w:id="9"/>
     </w:p>
     <w:p>
       <w:r>
@@ -1598,9 +3398,11 @@
       <w:pPr>
         <w:pStyle w:val="Heading3"/>
       </w:pPr>
+      <w:bookmarkStart w:id="10" w:name="_Toc84756705"/>
       <w:r>
         <w:t>Sensors-Digital</w:t>
       </w:r>
+      <w:bookmarkEnd w:id="10"/>
     </w:p>
     <w:p>
       <w:r>
@@ -1674,9 +3476,11 @@
       <w:pPr>
         <w:pStyle w:val="Heading3"/>
       </w:pPr>
+      <w:bookmarkStart w:id="11" w:name="_Toc84756706"/>
       <w:r>
         <w:t>Software: Sensors</w:t>
       </w:r>
+      <w:bookmarkEnd w:id="11"/>
     </w:p>
     <w:p>
       <w:r>
@@ -1716,215 +3520,215 @@
           <w:sz w:val="18"/>
           <w:szCs w:val="18"/>
         </w:rPr>
+        <w:t>//    - pins and connections must match the order below</w:t>
+      </w:r>
+    </w:p>
+    <w:p>
+      <w:pPr>
+        <w:pStyle w:val="NoSpacing"/>
+        <w:rPr>
+          <w:rFonts w:ascii="Courier New" w:hAnsi="Courier New" w:cs="Courier New"/>
+          <w:sz w:val="18"/>
+          <w:szCs w:val="18"/>
+        </w:rPr>
+      </w:pPr>
+      <w:r>
+        <w:rPr>
+          <w:rFonts w:ascii="Courier New" w:hAnsi="Courier New" w:cs="Courier New"/>
+          <w:sz w:val="18"/>
+          <w:szCs w:val="18"/>
+        </w:rPr>
+        <w:t>//</w:t>
+      </w:r>
+      <w:proofErr w:type="spellStart"/>
+      <w:r>
+        <w:rPr>
+          <w:rFonts w:ascii="Courier New" w:hAnsi="Courier New" w:cs="Courier New"/>
+          <w:sz w:val="18"/>
+          <w:szCs w:val="18"/>
+        </w:rPr>
+        <w:t>NoD</w:t>
+      </w:r>
+      <w:proofErr w:type="spellEnd"/>
+      <w:r>
+        <w:rPr>
+          <w:rFonts w:ascii="Courier New" w:hAnsi="Courier New" w:cs="Courier New"/>
+          <w:sz w:val="18"/>
+          <w:szCs w:val="18"/>
+        </w:rPr>
+        <w:t xml:space="preserve"> = 0 north distant sensor</w:t>
+      </w:r>
+    </w:p>
+    <w:p>
+      <w:pPr>
+        <w:pStyle w:val="NoSpacing"/>
+        <w:rPr>
+          <w:rFonts w:ascii="Courier New" w:hAnsi="Courier New" w:cs="Courier New"/>
+          <w:sz w:val="18"/>
+          <w:szCs w:val="18"/>
+        </w:rPr>
+      </w:pPr>
+      <w:r>
+        <w:rPr>
+          <w:rFonts w:ascii="Courier New" w:hAnsi="Courier New" w:cs="Courier New"/>
+          <w:sz w:val="18"/>
+          <w:szCs w:val="18"/>
+        </w:rPr>
+        <w:t>//</w:t>
+      </w:r>
+      <w:proofErr w:type="spellStart"/>
+      <w:r>
+        <w:rPr>
+          <w:rFonts w:ascii="Courier New" w:hAnsi="Courier New" w:cs="Courier New"/>
+          <w:sz w:val="18"/>
+          <w:szCs w:val="18"/>
+        </w:rPr>
+        <w:t>NoN</w:t>
+      </w:r>
+      <w:proofErr w:type="spellEnd"/>
+      <w:r>
+        <w:rPr>
+          <w:rFonts w:ascii="Courier New" w:hAnsi="Courier New" w:cs="Courier New"/>
+          <w:sz w:val="18"/>
+          <w:szCs w:val="18"/>
+        </w:rPr>
+        <w:t xml:space="preserve"> = 1 north near sensor</w:t>
+      </w:r>
+    </w:p>
+    <w:p>
+      <w:pPr>
+        <w:pStyle w:val="NoSpacing"/>
+        <w:rPr>
+          <w:rFonts w:ascii="Courier New" w:hAnsi="Courier New" w:cs="Courier New"/>
+          <w:sz w:val="18"/>
+          <w:szCs w:val="18"/>
+        </w:rPr>
+      </w:pPr>
+      <w:r>
+        <w:rPr>
+          <w:rFonts w:ascii="Courier New" w:hAnsi="Courier New" w:cs="Courier New"/>
+          <w:sz w:val="18"/>
+          <w:szCs w:val="18"/>
+        </w:rPr>
+        <w:t>//</w:t>
+      </w:r>
+      <w:proofErr w:type="spellStart"/>
+      <w:r>
+        <w:rPr>
+          <w:rFonts w:ascii="Courier New" w:hAnsi="Courier New" w:cs="Courier New"/>
+          <w:sz w:val="18"/>
+          <w:szCs w:val="18"/>
+        </w:rPr>
+        <w:t>SoD</w:t>
+      </w:r>
+      <w:proofErr w:type="spellEnd"/>
+      <w:r>
+        <w:rPr>
+          <w:rFonts w:ascii="Courier New" w:hAnsi="Courier New" w:cs="Courier New"/>
+          <w:sz w:val="18"/>
+          <w:szCs w:val="18"/>
+        </w:rPr>
+        <w:t xml:space="preserve"> = 2 south distant sensor</w:t>
+      </w:r>
+    </w:p>
+    <w:p>
+      <w:pPr>
+        <w:pStyle w:val="NoSpacing"/>
+        <w:rPr>
+          <w:rFonts w:ascii="Courier New" w:hAnsi="Courier New" w:cs="Courier New"/>
+          <w:sz w:val="18"/>
+          <w:szCs w:val="18"/>
+        </w:rPr>
+      </w:pPr>
+      <w:r>
+        <w:rPr>
+          <w:rFonts w:ascii="Courier New" w:hAnsi="Courier New" w:cs="Courier New"/>
+          <w:sz w:val="18"/>
+          <w:szCs w:val="18"/>
+        </w:rPr>
+        <w:t>//</w:t>
+      </w:r>
+      <w:proofErr w:type="spellStart"/>
+      <w:r>
+        <w:rPr>
+          <w:rFonts w:ascii="Courier New" w:hAnsi="Courier New" w:cs="Courier New"/>
+          <w:sz w:val="18"/>
+          <w:szCs w:val="18"/>
+        </w:rPr>
+        <w:t>SoN</w:t>
+      </w:r>
+      <w:proofErr w:type="spellEnd"/>
+      <w:r>
+        <w:rPr>
+          <w:rFonts w:ascii="Courier New" w:hAnsi="Courier New" w:cs="Courier New"/>
+          <w:sz w:val="18"/>
+          <w:szCs w:val="18"/>
+        </w:rPr>
+        <w:t xml:space="preserve"> = 3 south near sensor</w:t>
+      </w:r>
+    </w:p>
+    <w:p>
+      <w:pPr>
+        <w:pStyle w:val="NoSpacing"/>
+        <w:rPr>
+          <w:rFonts w:ascii="Courier New" w:hAnsi="Courier New" w:cs="Courier New"/>
+          <w:sz w:val="18"/>
+          <w:szCs w:val="18"/>
+        </w:rPr>
+      </w:pPr>
+    </w:p>
+    <w:p>
+      <w:pPr>
+        <w:pStyle w:val="NoSpacing"/>
+        <w:rPr>
+          <w:rFonts w:ascii="Courier New" w:hAnsi="Courier New" w:cs="Courier New"/>
+          <w:sz w:val="18"/>
+          <w:szCs w:val="18"/>
+        </w:rPr>
+      </w:pPr>
+      <w:r>
+        <w:rPr>
+          <w:rFonts w:ascii="Courier New" w:hAnsi="Courier New" w:cs="Courier New"/>
+          <w:sz w:val="18"/>
+          <w:szCs w:val="18"/>
+        </w:rPr>
+        <w:t>// Analog sensor pins</w:t>
+      </w:r>
+    </w:p>
+    <w:p>
+      <w:pPr>
+        <w:pStyle w:val="NoSpacing"/>
+        <w:rPr>
+          <w:rFonts w:ascii="Courier New" w:hAnsi="Courier New" w:cs="Courier New"/>
+          <w:sz w:val="18"/>
+          <w:szCs w:val="18"/>
+        </w:rPr>
+      </w:pPr>
+      <w:r>
+        <w:rPr>
+          <w:rFonts w:ascii="Courier New" w:hAnsi="Courier New" w:cs="Courier New"/>
+          <w:sz w:val="18"/>
+          <w:szCs w:val="18"/>
+        </w:rPr>
+        <w:t>// NOTE a sensor entry of 0 in the *pins arrays will be skipped</w:t>
+      </w:r>
+    </w:p>
+    <w:p>
+      <w:pPr>
+        <w:pStyle w:val="NoSpacing"/>
+        <w:rPr>
+          <w:rFonts w:ascii="Courier New" w:hAnsi="Courier New" w:cs="Courier New"/>
+          <w:sz w:val="18"/>
+          <w:szCs w:val="18"/>
+        </w:rPr>
+      </w:pPr>
+      <w:r>
+        <w:rPr>
+          <w:rFonts w:ascii="Courier New" w:hAnsi="Courier New" w:cs="Courier New"/>
+          <w:sz w:val="18"/>
+          <w:szCs w:val="18"/>
+        </w:rPr>
         <w:lastRenderedPageBreak/>
-        <w:t>//    - pins and connections must match the order below</w:t>
-      </w:r>
-    </w:p>
-    <w:p>
-      <w:pPr>
-        <w:pStyle w:val="NoSpacing"/>
-        <w:rPr>
-          <w:rFonts w:ascii="Courier New" w:hAnsi="Courier New" w:cs="Courier New"/>
-          <w:sz w:val="18"/>
-          <w:szCs w:val="18"/>
-        </w:rPr>
-      </w:pPr>
-      <w:r>
-        <w:rPr>
-          <w:rFonts w:ascii="Courier New" w:hAnsi="Courier New" w:cs="Courier New"/>
-          <w:sz w:val="18"/>
-          <w:szCs w:val="18"/>
-        </w:rPr>
-        <w:t>//</w:t>
-      </w:r>
-      <w:proofErr w:type="spellStart"/>
-      <w:r>
-        <w:rPr>
-          <w:rFonts w:ascii="Courier New" w:hAnsi="Courier New" w:cs="Courier New"/>
-          <w:sz w:val="18"/>
-          <w:szCs w:val="18"/>
-        </w:rPr>
-        <w:t>NoD</w:t>
-      </w:r>
-      <w:proofErr w:type="spellEnd"/>
-      <w:r>
-        <w:rPr>
-          <w:rFonts w:ascii="Courier New" w:hAnsi="Courier New" w:cs="Courier New"/>
-          <w:sz w:val="18"/>
-          <w:szCs w:val="18"/>
-        </w:rPr>
-        <w:t xml:space="preserve"> = 0 north distant sensor</w:t>
-      </w:r>
-    </w:p>
-    <w:p>
-      <w:pPr>
-        <w:pStyle w:val="NoSpacing"/>
-        <w:rPr>
-          <w:rFonts w:ascii="Courier New" w:hAnsi="Courier New" w:cs="Courier New"/>
-          <w:sz w:val="18"/>
-          <w:szCs w:val="18"/>
-        </w:rPr>
-      </w:pPr>
-      <w:r>
-        <w:rPr>
-          <w:rFonts w:ascii="Courier New" w:hAnsi="Courier New" w:cs="Courier New"/>
-          <w:sz w:val="18"/>
-          <w:szCs w:val="18"/>
-        </w:rPr>
-        <w:t>//</w:t>
-      </w:r>
-      <w:proofErr w:type="spellStart"/>
-      <w:r>
-        <w:rPr>
-          <w:rFonts w:ascii="Courier New" w:hAnsi="Courier New" w:cs="Courier New"/>
-          <w:sz w:val="18"/>
-          <w:szCs w:val="18"/>
-        </w:rPr>
-        <w:t>NoN</w:t>
-      </w:r>
-      <w:proofErr w:type="spellEnd"/>
-      <w:r>
-        <w:rPr>
-          <w:rFonts w:ascii="Courier New" w:hAnsi="Courier New" w:cs="Courier New"/>
-          <w:sz w:val="18"/>
-          <w:szCs w:val="18"/>
-        </w:rPr>
-        <w:t xml:space="preserve"> = 1 north near sensor</w:t>
-      </w:r>
-    </w:p>
-    <w:p>
-      <w:pPr>
-        <w:pStyle w:val="NoSpacing"/>
-        <w:rPr>
-          <w:rFonts w:ascii="Courier New" w:hAnsi="Courier New" w:cs="Courier New"/>
-          <w:sz w:val="18"/>
-          <w:szCs w:val="18"/>
-        </w:rPr>
-      </w:pPr>
-      <w:r>
-        <w:rPr>
-          <w:rFonts w:ascii="Courier New" w:hAnsi="Courier New" w:cs="Courier New"/>
-          <w:sz w:val="18"/>
-          <w:szCs w:val="18"/>
-        </w:rPr>
-        <w:t>//</w:t>
-      </w:r>
-      <w:proofErr w:type="spellStart"/>
-      <w:r>
-        <w:rPr>
-          <w:rFonts w:ascii="Courier New" w:hAnsi="Courier New" w:cs="Courier New"/>
-          <w:sz w:val="18"/>
-          <w:szCs w:val="18"/>
-        </w:rPr>
-        <w:t>SoD</w:t>
-      </w:r>
-      <w:proofErr w:type="spellEnd"/>
-      <w:r>
-        <w:rPr>
-          <w:rFonts w:ascii="Courier New" w:hAnsi="Courier New" w:cs="Courier New"/>
-          <w:sz w:val="18"/>
-          <w:szCs w:val="18"/>
-        </w:rPr>
-        <w:t xml:space="preserve"> = 2 south distant sensor</w:t>
-      </w:r>
-    </w:p>
-    <w:p>
-      <w:pPr>
-        <w:pStyle w:val="NoSpacing"/>
-        <w:rPr>
-          <w:rFonts w:ascii="Courier New" w:hAnsi="Courier New" w:cs="Courier New"/>
-          <w:sz w:val="18"/>
-          <w:szCs w:val="18"/>
-        </w:rPr>
-      </w:pPr>
-      <w:r>
-        <w:rPr>
-          <w:rFonts w:ascii="Courier New" w:hAnsi="Courier New" w:cs="Courier New"/>
-          <w:sz w:val="18"/>
-          <w:szCs w:val="18"/>
-        </w:rPr>
-        <w:t>//</w:t>
-      </w:r>
-      <w:proofErr w:type="spellStart"/>
-      <w:r>
-        <w:rPr>
-          <w:rFonts w:ascii="Courier New" w:hAnsi="Courier New" w:cs="Courier New"/>
-          <w:sz w:val="18"/>
-          <w:szCs w:val="18"/>
-        </w:rPr>
-        <w:t>SoN</w:t>
-      </w:r>
-      <w:proofErr w:type="spellEnd"/>
-      <w:r>
-        <w:rPr>
-          <w:rFonts w:ascii="Courier New" w:hAnsi="Courier New" w:cs="Courier New"/>
-          <w:sz w:val="18"/>
-          <w:szCs w:val="18"/>
-        </w:rPr>
-        <w:t xml:space="preserve"> = 3 south near sensor</w:t>
-      </w:r>
-    </w:p>
-    <w:p>
-      <w:pPr>
-        <w:pStyle w:val="NoSpacing"/>
-        <w:rPr>
-          <w:rFonts w:ascii="Courier New" w:hAnsi="Courier New" w:cs="Courier New"/>
-          <w:sz w:val="18"/>
-          <w:szCs w:val="18"/>
-        </w:rPr>
-      </w:pPr>
-    </w:p>
-    <w:p>
-      <w:pPr>
-        <w:pStyle w:val="NoSpacing"/>
-        <w:rPr>
-          <w:rFonts w:ascii="Courier New" w:hAnsi="Courier New" w:cs="Courier New"/>
-          <w:sz w:val="18"/>
-          <w:szCs w:val="18"/>
-        </w:rPr>
-      </w:pPr>
-      <w:r>
-        <w:rPr>
-          <w:rFonts w:ascii="Courier New" w:hAnsi="Courier New" w:cs="Courier New"/>
-          <w:sz w:val="18"/>
-          <w:szCs w:val="18"/>
-        </w:rPr>
-        <w:t>// Analog sensor pins</w:t>
-      </w:r>
-    </w:p>
-    <w:p>
-      <w:pPr>
-        <w:pStyle w:val="NoSpacing"/>
-        <w:rPr>
-          <w:rFonts w:ascii="Courier New" w:hAnsi="Courier New" w:cs="Courier New"/>
-          <w:sz w:val="18"/>
-          <w:szCs w:val="18"/>
-        </w:rPr>
-      </w:pPr>
-      <w:r>
-        <w:rPr>
-          <w:rFonts w:ascii="Courier New" w:hAnsi="Courier New" w:cs="Courier New"/>
-          <w:sz w:val="18"/>
-          <w:szCs w:val="18"/>
-        </w:rPr>
-        <w:t>// NOTE a sensor entry of 0 in the *pins arrays will be skipped</w:t>
-      </w:r>
-    </w:p>
-    <w:p>
-      <w:pPr>
-        <w:pStyle w:val="NoSpacing"/>
-        <w:rPr>
-          <w:rFonts w:ascii="Courier New" w:hAnsi="Courier New" w:cs="Courier New"/>
-          <w:sz w:val="18"/>
-          <w:szCs w:val="18"/>
-        </w:rPr>
-      </w:pPr>
-      <w:r>
-        <w:rPr>
-          <w:rFonts w:ascii="Courier New" w:hAnsi="Courier New" w:cs="Courier New"/>
-          <w:sz w:val="18"/>
-          <w:szCs w:val="18"/>
-        </w:rPr>
         <w:t xml:space="preserve">//             Set0   ND NN SD </w:t>
       </w:r>
       <w:proofErr w:type="gramStart"/>
@@ -2814,6 +4618,7 @@
           <w:sz w:val="18"/>
           <w:szCs w:val="18"/>
         </w:rPr>
+        <w:lastRenderedPageBreak/>
         <w:t>// hold occupied status for this time to minimize bounce (false clear)</w:t>
       </w:r>
     </w:p>
@@ -2903,9 +4708,11 @@
       <w:pPr>
         <w:pStyle w:val="Heading3"/>
       </w:pPr>
+      <w:bookmarkStart w:id="12" w:name="_Toc84756707"/>
       <w:r>
         <w:t>Alerts</w:t>
       </w:r>
+      <w:bookmarkEnd w:id="12"/>
     </w:p>
     <w:p>
       <w:r>
@@ -3327,9 +5134,11 @@
       <w:pPr>
         <w:pStyle w:val="Heading3"/>
       </w:pPr>
+      <w:bookmarkStart w:id="13" w:name="_Toc84756708"/>
       <w:r>
         <w:t>Timer Discussion</w:t>
       </w:r>
+      <w:bookmarkEnd w:id="13"/>
     </w:p>
     <w:p>
       <w:r>
@@ -3548,12 +5357,14 @@
       <w:pPr>
         <w:pStyle w:val="Heading3"/>
       </w:pPr>
+      <w:bookmarkStart w:id="14" w:name="_Toc84756709"/>
       <w:r>
         <w:t xml:space="preserve">Arduino </w:t>
       </w:r>
       <w:r>
         <w:t>Devices</w:t>
       </w:r>
+      <w:bookmarkEnd w:id="14"/>
     </w:p>
     <w:p>
       <w:pPr>
@@ -3576,62 +5387,133 @@
         <w:ind w:left="360"/>
       </w:pPr>
       <w:r>
+        <w:t xml:space="preserve">Digital pins 2 thru </w:t>
+      </w:r>
+      <w:r>
+        <w:t>9</w:t>
+      </w:r>
+      <w:r>
+        <w:t xml:space="preserve">: </w:t>
+      </w:r>
+      <w:r>
+        <w:t xml:space="preserve">Input: </w:t>
+      </w:r>
+      <w:r>
+        <w:t xml:space="preserve">Any digital device providing an Arduino-compatible high/low may be used.  There is a software flag </w:t>
+      </w:r>
+      <w:proofErr w:type="spellStart"/>
+      <w:r>
+        <w:rPr>
+          <w:rFonts w:ascii="Courier New" w:hAnsi="Courier New" w:cs="Courier New"/>
+          <w:sz w:val="18"/>
+          <w:szCs w:val="18"/>
+        </w:rPr>
+        <w:t>InvertDig</w:t>
+      </w:r>
+      <w:proofErr w:type="spellEnd"/>
+      <w:r>
+        <w:rPr>
+          <w:sz w:val="18"/>
+          <w:szCs w:val="18"/>
+        </w:rPr>
+        <w:t xml:space="preserve"> </w:t>
+      </w:r>
+      <w:r>
+        <w:t>to reverse the meaning of the signal if necessary.</w:t>
+      </w:r>
+    </w:p>
+    <w:p>
+      <w:pPr>
+        <w:ind w:left="360"/>
+      </w:pPr>
+      <w:r>
+        <w:t>Digital pins 10 thru 13: Output: These pins are used to drive an alert per set</w:t>
+      </w:r>
+      <w:r>
+        <w:t>.</w:t>
+      </w:r>
+    </w:p>
+    <w:p>
+      <w:pPr>
+        <w:pStyle w:val="Heading3"/>
+      </w:pPr>
+      <w:bookmarkStart w:id="15" w:name="_Toc84756710"/>
+      <w:r>
         <w:lastRenderedPageBreak/>
-        <w:t xml:space="preserve">Digital pins 2 thru </w:t>
-      </w:r>
-      <w:r>
-        <w:t>9</w:t>
-      </w:r>
-      <w:r>
-        <w:t xml:space="preserve">: </w:t>
-      </w:r>
-      <w:r>
-        <w:t xml:space="preserve">Input: </w:t>
-      </w:r>
-      <w:r>
-        <w:t xml:space="preserve">Any digital device providing an Arduino-compatible high/low may be used.  There is a software flag </w:t>
+        <w:t xml:space="preserve">Board </w:t>
       </w:r>
       <w:proofErr w:type="spellStart"/>
       <w:r>
-        <w:rPr>
-          <w:rFonts w:ascii="Courier New" w:hAnsi="Courier New" w:cs="Courier New"/>
-          <w:sz w:val="18"/>
-          <w:szCs w:val="18"/>
-        </w:rPr>
-        <w:t>InvertDig</w:t>
-      </w:r>
+        <w:t>Schmatic</w:t>
+      </w:r>
+      <w:bookmarkEnd w:id="15"/>
       <w:proofErr w:type="spellEnd"/>
-      <w:r>
-        <w:rPr>
-          <w:sz w:val="18"/>
-          <w:szCs w:val="18"/>
-        </w:rPr>
-        <w:t xml:space="preserve"> </w:t>
-      </w:r>
-      <w:r>
-        <w:t>to reverse the meaning of the signal if necessary.</w:t>
-      </w:r>
-    </w:p>
-    <w:p>
-      <w:pPr>
-        <w:ind w:left="360"/>
-      </w:pPr>
-      <w:r>
-        <w:t>Digital pins 10 thru 13: Output: These pins are used to drive an alert per set</w:t>
+    </w:p>
+    <w:p>
+      <w:r>
+        <w:t xml:space="preserve">There is a separate document </w:t>
+      </w:r>
+      <w:r>
+        <w:t>ApproachIndicatorSchematic.docx</w:t>
+      </w:r>
+      <w:r>
+        <w:t xml:space="preserve"> which shows the layout of my wire-wrap prototype board</w:t>
       </w:r>
       <w:r>
         <w:t>.</w:t>
       </w:r>
     </w:p>
+    <w:p>
+      <w:pPr>
+        <w:pStyle w:val="Heading3"/>
+      </w:pPr>
+      <w:bookmarkStart w:id="16" w:name="_Toc84756711"/>
+      <w:r>
+        <w:t>MRCS Board</w:t>
+      </w:r>
+      <w:bookmarkEnd w:id="16"/>
+    </w:p>
+    <w:p>
+      <w:r>
+        <w:t xml:space="preserve">Model Railroad Control Systems offers a PCB for this </w:t>
+      </w:r>
+      <w:proofErr w:type="gramStart"/>
+      <w:r>
+        <w:t>project  Contact</w:t>
+      </w:r>
+      <w:proofErr w:type="gramEnd"/>
+      <w:r>
+        <w:t xml:space="preserve"> them at </w:t>
+      </w:r>
+      <w:hyperlink r:id="rId8" w:history="1">
+        <w:r>
+          <w:rPr>
+            <w:rStyle w:val="Hyperlink"/>
+          </w:rPr>
+          <w:t>https://www.modelrailroadcontrolsystems.com/</w:t>
+        </w:r>
+      </w:hyperlink>
+      <w:r>
+        <w:tab/>
+      </w:r>
+      <w:r>
+        <w:t>.</w:t>
+      </w:r>
+    </w:p>
     <w:p/>
     <w:p>
+      <w:pPr>
+        <w:pStyle w:val="Heading3"/>
+      </w:pPr>
       <w:r>
         <w:br w:type="page"/>
       </w:r>
+      <w:bookmarkStart w:id="17" w:name="_Toc84756712"/>
       <w:r>
         <w:lastRenderedPageBreak/>
         <w:t>Flowchart</w:t>
       </w:r>
+      <w:bookmarkEnd w:id="17"/>
     </w:p>
     <w:p>
       <w:pPr>
@@ -3728,12 +5610,14 @@
       <w:r>
         <w:tab/>
       </w:r>
+      <w:bookmarkStart w:id="18" w:name="_Toc84756713"/>
       <w:r>
         <w:rPr>
           <w:highlight w:val="yellow"/>
         </w:rPr>
         <w:t>Setup</w:t>
       </w:r>
+      <w:bookmarkEnd w:id="18"/>
     </w:p>
     <w:p>
       <w:pPr>
@@ -6066,21 +7950,21 @@
         </w:tabs>
       </w:pPr>
       <w:r>
+        <w:tab/>
+      </w:r>
+      <w:r>
+        <w:rPr>
+          <w:highlight w:val="yellow"/>
+        </w:rPr>
+        <w:t>Setup</w:t>
+      </w:r>
+    </w:p>
+    <w:p>
+      <w:r>
+        <w:rPr>
+          <w:noProof/>
+        </w:rPr>
         <w:lastRenderedPageBreak/>
-        <w:tab/>
-      </w:r>
-      <w:r>
-        <w:rPr>
-          <w:highlight w:val="yellow"/>
-        </w:rPr>
-        <w:t>Setup</w:t>
-      </w:r>
-    </w:p>
-    <w:p>
-      <w:r>
-        <w:rPr>
-          <w:noProof/>
-        </w:rPr>
         <mc:AlternateContent>
           <mc:Choice Requires="wps">
             <w:drawing>
@@ -8201,7 +10085,6 @@
         <w:rPr>
           <w:noProof/>
         </w:rPr>
-        <w:lastRenderedPageBreak/>
         <mc:AlternateContent>
           <mc:Choice Requires="wps">
             <w:drawing>
@@ -8353,6 +10236,7 @@
         <w:rPr>
           <w:noProof/>
         </w:rPr>
+        <w:lastRenderedPageBreak/>
         <mc:AlternateContent>
           <mc:Choice Requires="wps">
             <w:drawing>
@@ -10207,6 +12091,7 @@
       <w:r>
         <w:t xml:space="preserve">      </w:t>
       </w:r>
+      <w:bookmarkStart w:id="19" w:name="_Toc84756714"/>
       <w:proofErr w:type="spellStart"/>
       <w:r>
         <w:rPr>
@@ -10220,6 +12105,7 @@
         </w:rPr>
         <w:t>Diff</w:t>
       </w:r>
+      <w:bookmarkEnd w:id="19"/>
       <w:proofErr w:type="spellEnd"/>
     </w:p>
     <w:p>
@@ -11993,6 +13879,7 @@
       <w:r>
         <w:t xml:space="preserve">      </w:t>
       </w:r>
+      <w:bookmarkStart w:id="20" w:name="_Toc84756715"/>
       <w:proofErr w:type="spellStart"/>
       <w:r>
         <w:rPr>
@@ -12000,6 +13887,7 @@
         </w:rPr>
         <w:t>GetAlog</w:t>
       </w:r>
+      <w:bookmarkEnd w:id="20"/>
       <w:proofErr w:type="spellEnd"/>
     </w:p>
     <w:p>
@@ -13812,6 +15700,7 @@
       <w:r>
         <w:t xml:space="preserve">      </w:t>
       </w:r>
+      <w:bookmarkStart w:id="21" w:name="_Toc84756716"/>
       <w:proofErr w:type="spellStart"/>
       <w:r>
         <w:rPr>
@@ -13819,6 +15708,7 @@
         </w:rPr>
         <w:t>GetDigl</w:t>
       </w:r>
+      <w:bookmarkEnd w:id="21"/>
       <w:proofErr w:type="spellEnd"/>
     </w:p>
     <w:p>
@@ -15308,6 +17198,7 @@
       <w:pPr>
         <w:pStyle w:val="Heading2"/>
       </w:pPr>
+      <w:bookmarkStart w:id="22" w:name="_Toc84756717"/>
       <w:r>
         <w:lastRenderedPageBreak/>
         <w:t xml:space="preserve">Sketch: </w:t>
@@ -15316,15 +17207,18 @@
       <w:r>
         <w:t>HelpInstallAI</w:t>
       </w:r>
+      <w:bookmarkEnd w:id="22"/>
       <w:proofErr w:type="spellEnd"/>
     </w:p>
     <w:p>
       <w:pPr>
         <w:pStyle w:val="Heading3"/>
       </w:pPr>
+      <w:bookmarkStart w:id="23" w:name="_Toc84756718"/>
       <w:r>
         <w:t>Features</w:t>
       </w:r>
+      <w:bookmarkEnd w:id="23"/>
     </w:p>
     <w:p>
       <w:pPr>
@@ -15367,10 +17261,7 @@
         </w:numPr>
       </w:pPr>
       <w:r>
-        <w:t>First, trigger each defined output.</w:t>
-      </w:r>
-      <w:r>
-        <w:t xml:space="preserve"> We recommend that the outputs be connected to an audio device.</w:t>
+        <w:t>First, trigger each defined output. We recommend that the outputs be connected to an audio device.</w:t>
       </w:r>
     </w:p>
     <w:p>
@@ -15414,10 +17305,7 @@
         </w:numPr>
       </w:pPr>
       <w:r>
-        <w:t>Report the set number +1</w:t>
-      </w:r>
-      <w:r>
-        <w:t xml:space="preserve"> with a longer alert sequence </w:t>
+        <w:t xml:space="preserve">Report the set number +1 with a longer alert sequence </w:t>
       </w:r>
     </w:p>
     <w:p>
@@ -15429,11 +17317,18 @@
         </w:numPr>
       </w:pPr>
       <w:r>
-        <w:t>Report the line number +1</w:t>
-      </w:r>
-      <w:r>
-        <w:t xml:space="preserve"> with a shorter alert sequence</w:t>
-      </w:r>
+        <w:t>Report the line number +1 with a shorter alert sequence</w:t>
+      </w:r>
+    </w:p>
+    <w:p>
+      <w:pPr>
+        <w:pStyle w:val="Heading3"/>
+      </w:pPr>
+      <w:bookmarkStart w:id="24" w:name="_Toc84756719"/>
+      <w:r>
+        <w:t>Configuration</w:t>
+      </w:r>
+      <w:bookmarkEnd w:id="24"/>
     </w:p>
     <w:p>
       <w:pPr>
@@ -16356,6 +18251,7 @@
           <w:sz w:val="18"/>
           <w:szCs w:val="16"/>
         </w:rPr>
+        <w:lastRenderedPageBreak/>
         <w:t>#</w:t>
       </w:r>
       <w:proofErr w:type="gramStart"/>
@@ -16428,7 +18324,6 @@
           <w:sz w:val="18"/>
           <w:szCs w:val="16"/>
         </w:rPr>
-        <w:lastRenderedPageBreak/>
         <w:t>// analog sensors are recalibrated frequently to account for changes in lighting</w:t>
       </w:r>
     </w:p>
@@ -16754,7 +18649,7 @@
       </w:pPr>
     </w:p>
     <w:sectPr>
-      <w:footerReference w:type="default" r:id="rId7"/>
+      <w:footerReference w:type="default" r:id="rId9"/>
       <w:pgSz w:w="12240" w:h="15840"/>
       <w:pgMar w:top="1440" w:right="1440" w:bottom="1440" w:left="1440" w:header="720" w:footer="720" w:gutter="0"/>
       <w:cols w:space="720"/>
@@ -16822,7 +18717,7 @@
         <w:sz w:val="18"/>
         <w:szCs w:val="18"/>
       </w:rPr>
-      <w:t>10/7/2021</w:t>
+      <w:t>10/10/2021</w:t>
     </w:r>
     <w:r>
       <w:rPr>
@@ -18245,6 +20140,79 @@
       <w:spacing w:before="60"/>
     </w:pPr>
   </w:style>
+  <w:style w:type="paragraph" w:styleId="TOCHeading">
+    <w:name w:val="TOC Heading"/>
+    <w:basedOn w:val="Heading1"/>
+    <w:next w:val="Normal"/>
+    <w:uiPriority w:val="39"/>
+    <w:unhideWhenUsed/>
+    <w:qFormat/>
+    <w:rsid w:val="00E73D3D"/>
+    <w:pPr>
+      <w:outlineLvl w:val="9"/>
+    </w:pPr>
+  </w:style>
+  <w:style w:type="paragraph" w:styleId="TOC1">
+    <w:name w:val="toc 1"/>
+    <w:basedOn w:val="Normal"/>
+    <w:next w:val="Normal"/>
+    <w:autoRedefine/>
+    <w:uiPriority w:val="39"/>
+    <w:unhideWhenUsed/>
+    <w:rsid w:val="00E73D3D"/>
+    <w:pPr>
+      <w:spacing w:after="100"/>
+    </w:pPr>
+  </w:style>
+  <w:style w:type="paragraph" w:styleId="TOC2">
+    <w:name w:val="toc 2"/>
+    <w:basedOn w:val="Normal"/>
+    <w:next w:val="Normal"/>
+    <w:autoRedefine/>
+    <w:uiPriority w:val="39"/>
+    <w:unhideWhenUsed/>
+    <w:rsid w:val="00E73D3D"/>
+    <w:pPr>
+      <w:spacing w:after="100"/>
+      <w:ind w:left="220"/>
+    </w:pPr>
+  </w:style>
+  <w:style w:type="paragraph" w:styleId="TOC3">
+    <w:name w:val="toc 3"/>
+    <w:basedOn w:val="Normal"/>
+    <w:next w:val="Normal"/>
+    <w:autoRedefine/>
+    <w:uiPriority w:val="39"/>
+    <w:unhideWhenUsed/>
+    <w:rsid w:val="00E73D3D"/>
+    <w:pPr>
+      <w:spacing w:after="100"/>
+      <w:ind w:left="440"/>
+    </w:pPr>
+  </w:style>
+  <w:style w:type="character" w:styleId="Hyperlink">
+    <w:name w:val="Hyperlink"/>
+    <w:basedOn w:val="DefaultParagraphFont"/>
+    <w:uiPriority w:val="99"/>
+    <w:unhideWhenUsed/>
+    <w:rsid w:val="00E73D3D"/>
+    <w:rPr>
+      <w:color w:val="0563C1" w:themeColor="hyperlink"/>
+      <w:u w:val="single"/>
+    </w:rPr>
+  </w:style>
+  <w:style w:type="character" w:styleId="UnresolvedMention">
+    <w:name w:val="Unresolved Mention"/>
+    <w:basedOn w:val="DefaultParagraphFont"/>
+    <w:uiPriority w:val="99"/>
+    <w:semiHidden/>
+    <w:unhideWhenUsed/>
+    <w:rsid w:val="00E73D3D"/>
+    <w:rPr>
+      <w:color w:val="605E5C"/>
+      <w:shd w:val="clear" w:color="auto" w:fill="E1DFDD"/>
+    </w:rPr>
+  </w:style>
 </w:styles>
 </file>
 
@@ -18541,4 +20509,16 @@
     </a:ext>
   </a:extLst>
 </a:theme>
+</file>
+
+<file path=customXml/item1.xml><?xml version="1.0" encoding="utf-8"?>
+<b:Sources xmlns:b="http://schemas.openxmlformats.org/officeDocument/2006/bibliography" xmlns="http://schemas.openxmlformats.org/officeDocument/2006/bibliography" SelectedStyle="\APASixthEditionOfficeOnline.xsl" StyleName="APA" Version="6"/>
+</file>
+
+<file path=customXml/itemProps1.xml><?xml version="1.0" encoding="utf-8"?>
+<ds:datastoreItem xmlns:ds="http://schemas.openxmlformats.org/officeDocument/2006/customXml" ds:itemID="{E02D9B11-503A-4864-97C8-A3AC68428FD4}">
+  <ds:schemaRefs>
+    <ds:schemaRef ds:uri="http://schemas.openxmlformats.org/officeDocument/2006/bibliography"/>
+  </ds:schemaRefs>
+</ds:datastoreItem>
 </file>
</xml_diff>